<commit_message>
Mod: Correcoes gramaticais e ordem de imagems
</commit_message>
<xml_diff>
--- a/documento/Historias de Usuario.docx
+++ b/documento/Historias de Usuario.docx
@@ -730,6 +730,14 @@
               </w:rPr>
               <w:t xml:space="preserve"> o cliente acessar o aplicativo -&gt; Cadastrar</w:t>
             </w:r>
+            <w:r>
+              <w:rPr>
+                <w:rFonts w:ascii="Times New Roman" w:hAnsi="Times New Roman" w:cs="Times New Roman"/>
+                <w:sz w:val="20"/>
+                <w:szCs w:val="20"/>
+              </w:rPr>
+              <w:t>.</w:t>
+            </w:r>
           </w:p>
           <w:p>
             <w:pPr>
@@ -773,6 +781,14 @@
                 <w:szCs w:val="20"/>
               </w:rPr>
               <w:t xml:space="preserve"> o sistema irá exibir uma tela para realizar o cadastro, com os campos (nome, endereço, telefone, e-mail e senha)</w:t>
+            </w:r>
+            <w:r>
+              <w:rPr>
+                <w:rFonts w:ascii="Times New Roman" w:hAnsi="Times New Roman" w:cs="Times New Roman"/>
+                <w:sz w:val="20"/>
+                <w:szCs w:val="20"/>
+              </w:rPr>
+              <w:t>.</w:t>
             </w:r>
           </w:p>
           <w:p>
@@ -1057,6 +1073,14 @@
                     </w:rPr>
                     <w:t>escolhe cadastrar-se</w:t>
                   </w:r>
+                  <w:r>
+                    <w:rPr>
+                      <w:rFonts w:ascii="Times New Roman" w:hAnsi="Times New Roman" w:cs="Times New Roman"/>
+                      <w:sz w:val="20"/>
+                      <w:szCs w:val="20"/>
+                    </w:rPr>
+                    <w:t>.</w:t>
+                  </w:r>
                 </w:p>
               </w:tc>
               <w:tc>
@@ -1099,6 +1123,14 @@
                       <w:szCs w:val="20"/>
                     </w:rPr>
                     <w:t xml:space="preserve"> apresentar uma tela com os campos descritos anteriormente e uma opção para finalizar</w:t>
+                  </w:r>
+                  <w:r>
+                    <w:rPr>
+                      <w:rFonts w:ascii="Times New Roman" w:hAnsi="Times New Roman" w:cs="Times New Roman"/>
+                      <w:sz w:val="20"/>
+                      <w:szCs w:val="20"/>
+                    </w:rPr>
+                    <w:t>.</w:t>
                   </w:r>
                 </w:p>
               </w:tc>
@@ -1161,6 +1193,14 @@
                     </w:rPr>
                     <w:t xml:space="preserve"> preencher os campos e selecionar finalizar</w:t>
                   </w:r>
+                  <w:r>
+                    <w:rPr>
+                      <w:rFonts w:ascii="Times New Roman" w:hAnsi="Times New Roman" w:cs="Times New Roman"/>
+                      <w:sz w:val="20"/>
+                      <w:szCs w:val="20"/>
+                    </w:rPr>
+                    <w:t>.</w:t>
+                  </w:r>
                 </w:p>
               </w:tc>
               <w:tc>
@@ -1194,7 +1234,7 @@
                       <w:sz w:val="20"/>
                       <w:szCs w:val="20"/>
                     </w:rPr>
-                    <w:t>a</w:t>
+                    <w:t>á</w:t>
                   </w:r>
                   <w:r>
                     <w:rPr>
@@ -1227,6 +1267,14 @@
                       <w:szCs w:val="20"/>
                     </w:rPr>
                     <w:t>informações, verificar se não possui um cadastro com os mesmos dados e enviar a confirmação do cadastro ou uma mensagem de erro</w:t>
+                  </w:r>
+                  <w:r>
+                    <w:rPr>
+                      <w:rFonts w:ascii="Times New Roman" w:hAnsi="Times New Roman" w:cs="Times New Roman"/>
+                      <w:sz w:val="20"/>
+                      <w:szCs w:val="20"/>
+                    </w:rPr>
+                    <w:t>.</w:t>
                   </w:r>
                 </w:p>
               </w:tc>
@@ -2648,7 +2696,7 @@
                       <w:sz w:val="20"/>
                       <w:szCs w:val="20"/>
                     </w:rPr>
-                    <w:t>a</w:t>
+                    <w:t>á</w:t>
                   </w:r>
                   <w:r>
                     <w:rPr>
@@ -4996,17 +5044,7 @@
                 <w:sz w:val="20"/>
                 <w:szCs w:val="20"/>
               </w:rPr>
-              <w:t xml:space="preserve">Tela inicial  -&gt;  Login  -&gt;  </w:t>
-            </w:r>
-            <w:r>
-              <w:rPr>
-                <w:rFonts w:ascii="Times New Roman" w:hAnsi="Times New Roman" w:cs="Times New Roman"/>
-                <w:b/>
-                <w:bCs/>
-                <w:sz w:val="20"/>
-                <w:szCs w:val="20"/>
-              </w:rPr>
-              <w:t>Adicionar item ao carrinho</w:t>
+              <w:t>Tela inicial  -&gt;  Login  -&gt;  Adicionar item ao carrinho</w:t>
             </w:r>
             <w:r>
               <w:rPr>
@@ -5846,7 +5884,23 @@
                       <w:sz w:val="20"/>
                       <w:szCs w:val="20"/>
                     </w:rPr>
-                    <w:t xml:space="preserve">Se foi selecionado </w:t>
+                    <w:t>Se fo</w:t>
+                  </w:r>
+                  <w:r>
+                    <w:rPr>
+                      <w:rFonts w:ascii="Times New Roman" w:hAnsi="Times New Roman" w:cs="Times New Roman"/>
+                      <w:sz w:val="20"/>
+                      <w:szCs w:val="20"/>
+                    </w:rPr>
+                    <w:t>r</w:t>
+                  </w:r>
+                  <w:r>
+                    <w:rPr>
+                      <w:rFonts w:ascii="Times New Roman" w:hAnsi="Times New Roman" w:cs="Times New Roman"/>
+                      <w:sz w:val="20"/>
+                      <w:szCs w:val="20"/>
+                    </w:rPr>
+                    <w:t xml:space="preserve"> selecionado </w:t>
                   </w:r>
                   <w:r>
                     <w:rPr>
@@ -5871,6 +5925,14 @@
                       <w:szCs w:val="20"/>
                     </w:rPr>
                     <w:t>”</w:t>
+                  </w:r>
+                  <w:r>
+                    <w:rPr>
+                      <w:rFonts w:ascii="Times New Roman" w:hAnsi="Times New Roman" w:cs="Times New Roman"/>
+                      <w:sz w:val="20"/>
+                      <w:szCs w:val="20"/>
+                    </w:rPr>
+                    <w:t>,</w:t>
                   </w:r>
                   <w:r>
                     <w:rPr>
@@ -5967,18 +6029,7 @@
                 <w:szCs w:val="20"/>
                 <w:u w:val="single"/>
               </w:rPr>
-              <w:t>Adicionar item ao carrinho</w:t>
-            </w:r>
-            <w:r>
-              <w:rPr>
-                <w:rFonts w:ascii="Times New Roman" w:hAnsi="Times New Roman" w:cs="Times New Roman"/>
-                <w:b/>
-                <w:bCs/>
-                <w:sz w:val="20"/>
-                <w:szCs w:val="20"/>
-                <w:u w:val="single"/>
-              </w:rPr>
-              <w:t xml:space="preserve"> com observação.</w:t>
+              <w:t>Adicionar item ao carrinho com observação.</w:t>
             </w:r>
           </w:p>
           <w:p>
@@ -6219,7 +6270,39 @@
                       <w:sz w:val="20"/>
                       <w:szCs w:val="20"/>
                     </w:rPr>
-                    <w:t>Se foi selecionado “[1] Sim” solicita a observação a ser adicionada.</w:t>
+                    <w:t>Se fo</w:t>
+                  </w:r>
+                  <w:r>
+                    <w:rPr>
+                      <w:rFonts w:ascii="Times New Roman" w:hAnsi="Times New Roman" w:cs="Times New Roman"/>
+                      <w:sz w:val="20"/>
+                      <w:szCs w:val="20"/>
+                    </w:rPr>
+                    <w:t>r</w:t>
+                  </w:r>
+                  <w:r>
+                    <w:rPr>
+                      <w:rFonts w:ascii="Times New Roman" w:hAnsi="Times New Roman" w:cs="Times New Roman"/>
+                      <w:sz w:val="20"/>
+                      <w:szCs w:val="20"/>
+                    </w:rPr>
+                    <w:t xml:space="preserve"> selecionado “[1] Sim”</w:t>
+                  </w:r>
+                  <w:r>
+                    <w:rPr>
+                      <w:rFonts w:ascii="Times New Roman" w:hAnsi="Times New Roman" w:cs="Times New Roman"/>
+                      <w:sz w:val="20"/>
+                      <w:szCs w:val="20"/>
+                    </w:rPr>
+                    <w:t>,</w:t>
+                  </w:r>
+                  <w:r>
+                    <w:rPr>
+                      <w:rFonts w:ascii="Times New Roman" w:hAnsi="Times New Roman" w:cs="Times New Roman"/>
+                      <w:sz w:val="20"/>
+                      <w:szCs w:val="20"/>
+                    </w:rPr>
+                    <w:t xml:space="preserve"> solicita a observação a ser adicionada.</w:t>
                   </w:r>
                 </w:p>
               </w:tc>
@@ -6527,13 +6610,15 @@
       <w:r>
         <w:rPr>
           <w:rFonts w:ascii="Times New Roman" w:hAnsi="Times New Roman" w:cs="Times New Roman"/>
+          <w:b/>
+          <w:bCs/>
           <w:noProof/>
         </w:rPr>
         <w:drawing>
-          <wp:inline distT="0" distB="0" distL="0" distR="0" wp14:anchorId="006327EA" wp14:editId="308D6FF4">
-            <wp:extent cx="5400040" cy="2374265"/>
-            <wp:effectExtent l="0" t="0" r="0" b="6985"/>
-            <wp:docPr id="1182857620" name="Imagem 2" descr="Texto&#10;&#10;Descrição gerada automaticamente"/>
+          <wp:inline distT="0" distB="0" distL="0" distR="0" wp14:anchorId="054D5F56" wp14:editId="3D420565">
+            <wp:extent cx="5400040" cy="2397125"/>
+            <wp:effectExtent l="0" t="0" r="0" b="3175"/>
+            <wp:docPr id="1432957319" name="Imagem 3" descr="Texto&#10;&#10;Descrição gerada automaticamente"/>
             <wp:cNvGraphicFramePr>
               <a:graphicFrameLocks xmlns:a="http://schemas.openxmlformats.org/drawingml/2006/main" noChangeAspect="1"/>
             </wp:cNvGraphicFramePr>
@@ -6541,7 +6626,7 @@
               <a:graphicData uri="http://schemas.openxmlformats.org/drawingml/2006/picture">
                 <pic:pic xmlns:pic="http://schemas.openxmlformats.org/drawingml/2006/picture">
                   <pic:nvPicPr>
-                    <pic:cNvPr id="1182857620" name="Imagem 2" descr="Texto&#10;&#10;Descrição gerada automaticamente"/>
+                    <pic:cNvPr id="1432957319" name="Imagem 3" descr="Texto&#10;&#10;Descrição gerada automaticamente"/>
                     <pic:cNvPicPr/>
                   </pic:nvPicPr>
                   <pic:blipFill>
@@ -6559,7 +6644,7 @@
                   <pic:spPr>
                     <a:xfrm>
                       <a:off x="0" y="0"/>
-                      <a:ext cx="5400040" cy="2374265"/>
+                      <a:ext cx="5400040" cy="2397125"/>
                     </a:xfrm>
                     <a:prstGeom prst="rect">
                       <a:avLst/>
@@ -6601,15 +6686,13 @@
       <w:r>
         <w:rPr>
           <w:rFonts w:ascii="Times New Roman" w:hAnsi="Times New Roman" w:cs="Times New Roman"/>
-          <w:b/>
-          <w:bCs/>
           <w:noProof/>
         </w:rPr>
         <w:drawing>
-          <wp:inline distT="0" distB="0" distL="0" distR="0" wp14:anchorId="4E405882" wp14:editId="65CB34AF">
-            <wp:extent cx="5400040" cy="2397125"/>
-            <wp:effectExtent l="0" t="0" r="0" b="3175"/>
-            <wp:docPr id="1432957319" name="Imagem 3" descr="Texto&#10;&#10;Descrição gerada automaticamente"/>
+          <wp:inline distT="0" distB="0" distL="0" distR="0" wp14:anchorId="1E554F46" wp14:editId="7EE3CF48">
+            <wp:extent cx="5400040" cy="2374265"/>
+            <wp:effectExtent l="0" t="0" r="0" b="6985"/>
+            <wp:docPr id="1182857620" name="Imagem 2" descr="Texto&#10;&#10;Descrição gerada automaticamente"/>
             <wp:cNvGraphicFramePr>
               <a:graphicFrameLocks xmlns:a="http://schemas.openxmlformats.org/drawingml/2006/main" noChangeAspect="1"/>
             </wp:cNvGraphicFramePr>
@@ -6617,7 +6700,7 @@
               <a:graphicData uri="http://schemas.openxmlformats.org/drawingml/2006/picture">
                 <pic:pic xmlns:pic="http://schemas.openxmlformats.org/drawingml/2006/picture">
                   <pic:nvPicPr>
-                    <pic:cNvPr id="1432957319" name="Imagem 3" descr="Texto&#10;&#10;Descrição gerada automaticamente"/>
+                    <pic:cNvPr id="1182857620" name="Imagem 2" descr="Texto&#10;&#10;Descrição gerada automaticamente"/>
                     <pic:cNvPicPr/>
                   </pic:nvPicPr>
                   <pic:blipFill>
@@ -6635,7 +6718,7 @@
                   <pic:spPr>
                     <a:xfrm>
                       <a:off x="0" y="0"/>
-                      <a:ext cx="5400040" cy="2397125"/>
+                      <a:ext cx="5400040" cy="2374265"/>
                     </a:xfrm>
                     <a:prstGeom prst="rect">
                       <a:avLst/>
@@ -6713,15 +6796,7 @@
           <w:b/>
           <w:bCs/>
         </w:rPr>
-        <w:t>Visualizar</w:t>
-      </w:r>
-      <w:r>
-        <w:rPr>
-          <w:rFonts w:ascii="Times New Roman" w:hAnsi="Times New Roman" w:cs="Times New Roman"/>
-          <w:b/>
-          <w:bCs/>
-        </w:rPr>
-        <w:t xml:space="preserve"> carrinho</w:t>
+        <w:t>Visualizar carrinho</w:t>
       </w:r>
     </w:p>
     <w:tbl>
@@ -6925,15 +7000,7 @@
                 <w:sz w:val="20"/>
                 <w:szCs w:val="20"/>
               </w:rPr>
-              <w:t>arrinho</w:t>
-            </w:r>
-            <w:r>
-              <w:rPr>
-                <w:rFonts w:ascii="Times New Roman" w:hAnsi="Times New Roman" w:cs="Times New Roman"/>
-                <w:sz w:val="20"/>
-                <w:szCs w:val="20"/>
-              </w:rPr>
-              <w:t>.</w:t>
+              <w:t>arrinho.</w:t>
             </w:r>
           </w:p>
         </w:tc>
@@ -8387,15 +8454,7 @@
                 <w:sz w:val="20"/>
                 <w:szCs w:val="20"/>
               </w:rPr>
-              <w:t>finalize o pedido</w:t>
-            </w:r>
-            <w:r>
-              <w:rPr>
-                <w:rFonts w:ascii="Times New Roman" w:hAnsi="Times New Roman" w:cs="Times New Roman"/>
-                <w:sz w:val="20"/>
-                <w:szCs w:val="20"/>
-              </w:rPr>
-              <w:t>.</w:t>
+              <w:t>finalize o pedido.</w:t>
             </w:r>
           </w:p>
         </w:tc>
@@ -8653,17 +8712,7 @@
                 <w:sz w:val="20"/>
                 <w:szCs w:val="20"/>
               </w:rPr>
-              <w:t xml:space="preserve">Tela inicial  -&gt;  Login  -&gt;  </w:t>
-            </w:r>
-            <w:r>
-              <w:rPr>
-                <w:rFonts w:ascii="Times New Roman" w:hAnsi="Times New Roman" w:cs="Times New Roman"/>
-                <w:b/>
-                <w:bCs/>
-                <w:sz w:val="20"/>
-                <w:szCs w:val="20"/>
-              </w:rPr>
-              <w:t>Finalizar pedido</w:t>
+              <w:t>Tela inicial  -&gt;  Login  -&gt;  Finalizar pedido</w:t>
             </w:r>
             <w:r>
               <w:rPr>
@@ -8988,15 +9037,7 @@
                 <w:sz w:val="20"/>
                 <w:szCs w:val="20"/>
               </w:rPr>
-              <w:t xml:space="preserve"> -&gt; </w:t>
-            </w:r>
-            <w:r>
-              <w:rPr>
-                <w:rFonts w:ascii="Times New Roman" w:hAnsi="Times New Roman" w:cs="Times New Roman"/>
-                <w:sz w:val="20"/>
-                <w:szCs w:val="20"/>
-              </w:rPr>
-              <w:t>Finalizar pedido</w:t>
+              <w:t xml:space="preserve"> -&gt; Finalizar pedido</w:t>
             </w:r>
             <w:r>
               <w:rPr>
@@ -9056,7 +9097,23 @@
                 <w:sz w:val="20"/>
                 <w:szCs w:val="20"/>
               </w:rPr>
-              <w:t>para selecionar a forma de pagamento e então processar o pedido e exibir um resumo de mesmo.</w:t>
+              <w:t>para selecionar a forma de pagamento e então processar o pedido e exibir um resumo d</w:t>
+            </w:r>
+            <w:r>
+              <w:rPr>
+                <w:rFonts w:ascii="Times New Roman" w:hAnsi="Times New Roman" w:cs="Times New Roman"/>
+                <w:sz w:val="20"/>
+                <w:szCs w:val="20"/>
+              </w:rPr>
+              <w:t>o</w:t>
+            </w:r>
+            <w:r>
+              <w:rPr>
+                <w:rFonts w:ascii="Times New Roman" w:hAnsi="Times New Roman" w:cs="Times New Roman"/>
+                <w:sz w:val="20"/>
+                <w:szCs w:val="20"/>
+              </w:rPr>
+              <w:t xml:space="preserve"> mesmo.</w:t>
             </w:r>
           </w:p>
           <w:p>
@@ -9379,7 +9436,23 @@
                       <w:sz w:val="20"/>
                       <w:szCs w:val="20"/>
                     </w:rPr>
-                    <w:t>Exibi um resumo do pedido feito.</w:t>
+                    <w:t>Exib</w:t>
+                  </w:r>
+                  <w:r>
+                    <w:rPr>
+                      <w:rFonts w:ascii="Times New Roman" w:hAnsi="Times New Roman" w:cs="Times New Roman"/>
+                      <w:sz w:val="20"/>
+                      <w:szCs w:val="20"/>
+                    </w:rPr>
+                    <w:t>e</w:t>
+                  </w:r>
+                  <w:r>
+                    <w:rPr>
+                      <w:rFonts w:ascii="Times New Roman" w:hAnsi="Times New Roman" w:cs="Times New Roman"/>
+                      <w:sz w:val="20"/>
+                      <w:szCs w:val="20"/>
+                    </w:rPr>
+                    <w:t xml:space="preserve"> um resumo do pedido feito.</w:t>
                   </w:r>
                 </w:p>
               </w:tc>
@@ -9856,15 +9929,7 @@
                 <w:sz w:val="20"/>
                 <w:szCs w:val="20"/>
               </w:rPr>
-              <w:t>acompanhe o status do pedido</w:t>
-            </w:r>
-            <w:r>
-              <w:rPr>
-                <w:rFonts w:ascii="Times New Roman" w:hAnsi="Times New Roman" w:cs="Times New Roman"/>
-                <w:sz w:val="20"/>
-                <w:szCs w:val="20"/>
-              </w:rPr>
-              <w:t>.</w:t>
+              <w:t>acompanhe o status do pedido.</w:t>
             </w:r>
           </w:p>
         </w:tc>
@@ -10023,15 +10088,7 @@
                 <w:sz w:val="20"/>
                 <w:szCs w:val="20"/>
               </w:rPr>
-              <w:t>acompanhem o status d</w:t>
-            </w:r>
-            <w:r>
-              <w:rPr>
-                <w:rFonts w:ascii="Times New Roman" w:hAnsi="Times New Roman" w:cs="Times New Roman"/>
-                <w:sz w:val="20"/>
-                <w:szCs w:val="20"/>
-              </w:rPr>
-              <w:t>os pedidos.</w:t>
+              <w:t>acompanhem o status dos pedidos.</w:t>
             </w:r>
           </w:p>
           <w:p>
@@ -10254,15 +10311,7 @@
                 <w:sz w:val="20"/>
                 <w:szCs w:val="20"/>
               </w:rPr>
-              <w:t>Acompanhar status</w:t>
-            </w:r>
-            <w:r>
-              <w:rPr>
-                <w:rFonts w:ascii="Times New Roman" w:hAnsi="Times New Roman" w:cs="Times New Roman"/>
-                <w:sz w:val="20"/>
-                <w:szCs w:val="20"/>
-              </w:rPr>
-              <w:t>.</w:t>
+              <w:t>Acompanhar status.</w:t>
             </w:r>
           </w:p>
         </w:tc>
@@ -10448,15 +10497,7 @@
                 <w:sz w:val="20"/>
                 <w:szCs w:val="20"/>
               </w:rPr>
-              <w:t xml:space="preserve"> -&gt; </w:t>
-            </w:r>
-            <w:r>
-              <w:rPr>
-                <w:rFonts w:ascii="Times New Roman" w:hAnsi="Times New Roman" w:cs="Times New Roman"/>
-                <w:sz w:val="20"/>
-                <w:szCs w:val="20"/>
-              </w:rPr>
-              <w:t>Acompanhar status</w:t>
+              <w:t xml:space="preserve"> -&gt; Acompanhar status</w:t>
             </w:r>
             <w:r>
               <w:rPr>
@@ -10516,15 +10557,7 @@
                 <w:sz w:val="20"/>
                 <w:szCs w:val="20"/>
               </w:rPr>
-              <w:t>com um resumo do pedido e o status do mesmo</w:t>
-            </w:r>
-            <w:r>
-              <w:rPr>
-                <w:rFonts w:ascii="Times New Roman" w:hAnsi="Times New Roman" w:cs="Times New Roman"/>
-                <w:sz w:val="20"/>
-                <w:szCs w:val="20"/>
-              </w:rPr>
-              <w:t>.</w:t>
+              <w:t>com um resumo do pedido e o status do mesmo.</w:t>
             </w:r>
           </w:p>
           <w:p>
@@ -10894,27 +10927,7 @@
                 <w:sz w:val="20"/>
                 <w:szCs w:val="20"/>
               </w:rPr>
-              <w:t xml:space="preserve">- RN01 – </w:t>
-            </w:r>
-            <w:r>
-              <w:rPr>
-                <w:rFonts w:ascii="Times New Roman" w:hAnsi="Times New Roman" w:cs="Times New Roman"/>
-                <w:b/>
-                <w:bCs/>
-                <w:sz w:val="20"/>
-                <w:szCs w:val="20"/>
-              </w:rPr>
-              <w:t>Um pedido tem que ter sido finalizado</w:t>
-            </w:r>
-            <w:r>
-              <w:rPr>
-                <w:rFonts w:ascii="Times New Roman" w:hAnsi="Times New Roman" w:cs="Times New Roman"/>
-                <w:b/>
-                <w:bCs/>
-                <w:sz w:val="20"/>
-                <w:szCs w:val="20"/>
-              </w:rPr>
-              <w:t>.</w:t>
+              <w:t>- RN01 – Um pedido tem que ter sido finalizado.</w:t>
             </w:r>
           </w:p>
           <w:p>

</xml_diff>